<commit_message>
modified:   china18.stpr 	modified:   examples/etable_1.do 	modified:   examples/etable_1.docx 	modified:   examples/etable_2.do 	modified:   examples/etable_2.docx 	modified:   examples/etable_3.do 	modified:   examples/etable_3.docx 	modified:   examples/etable_4.do 	modified:   examples/etable_4.docx
</commit_message>
<xml_diff>
--- a/examples/etable_1.docx
+++ b/examples/etable_1.docx
@@ -1,11 +1,10 @@
 
 <file path=word/document.xml><?xml version="1.0" encoding="utf-8"?>
-<w:document xmlns:w="http://schemas.openxmlformats.org/wordprocessingml/2006/main" xmlns:m="http://schemas.openxmlformats.org/officeDocument/2006/math" xmlns:r="http://schemas.openxmlformats.org/officeDocument/2006/relationships" xmlns:w14="http://schemas.microsoft.com/office/word/2010/wordml" xmlns:wp="http://schemas.openxmlformats.org/drawingml/2006/wordprocessingDrawing" xmlns:a="http://schemas.openxmlformats.org/drawingml/2006/main" xmlns:w15="http://schemas.microsoft.com/office/word/2012/wordml" xmlns:mc="http://schemas.openxmlformats.org/markup-compatibility/2006" xmlns:ns9="http://schemas.openxmlformats.org/schemaLibrary/2006/main" xmlns:wne="http://schemas.microsoft.com/office/word/2006/wordml" xmlns:c="http://schemas.openxmlformats.org/drawingml/2006/chart" xmlns:ns12="http://schemas.openxmlformats.org/drawingml/2006/chartDrawing" xmlns:dgm="http://schemas.openxmlformats.org/drawingml/2006/diagram" xmlns:pic="http://schemas.openxmlformats.org/drawingml/2006/picture" xmlns:xdr="http://schemas.openxmlformats.org/drawingml/2006/spreadsheetDrawing" xmlns:dsp="http://schemas.microsoft.com/office/drawing/2008/diagram" xmlns:ns17="urn:schemas-microsoft-com:office:excel" xmlns:o="urn:schemas-microsoft-com:office:office" xmlns:v="urn:schemas-microsoft-com:vml" xmlns:w10="urn:schemas-microsoft-com:office:word" xmlns:ns21="urn:schemas-microsoft-com:office:powerpoint" xmlns:ns23="http://schemas.microsoft.com/office/2006/coverPageProps" xmlns:odx="http://opendope.org/xpaths" xmlns:odc="http://opendope.org/conditions" xmlns:odq="http://opendope.org/questions" xmlns:oda="http://opendope.org/answers" xmlns:odi="http://opendope.org/components" xmlns:odgm="http://opendope.org/SmartArt/DataHierarchy" xmlns:ns30="http://schemas.openxmlformats.org/officeDocument/2006/bibliography" xmlns:ns31="http://schemas.openxmlformats.org/drawingml/2006/compatibility" xmlns:ns32="http://schemas.openxmlformats.org/drawingml/2006/lockedCanvas" mc:Ignorable="w14 w15">
+<w:document xmlns:w="http://schemas.openxmlformats.org/wordprocessingml/2006/main" xmlns:m="http://schemas.openxmlformats.org/officeDocument/2006/math" xmlns:r="http://schemas.openxmlformats.org/officeDocument/2006/relationships" xmlns:w14="http://schemas.microsoft.com/office/word/2010/wordml" xmlns:wp="http://schemas.openxmlformats.org/drawingml/2006/wordprocessingDrawing" xmlns:a="http://schemas.openxmlformats.org/drawingml/2006/main" xmlns:wp14="http://schemas.microsoft.com/office/word/2010/wordprocessingDrawing" xmlns:w15="http://schemas.microsoft.com/office/word/2012/wordml" xmlns:mc="http://schemas.openxmlformats.org/markup-compatibility/2006" xmlns:sl="http://schemas.openxmlformats.org/schemaLibrary/2006/main" xmlns:wne="http://schemas.microsoft.com/office/word/2006/wordml" xmlns:c="http://schemas.openxmlformats.org/drawingml/2006/chart" xmlns:cdr="http://schemas.openxmlformats.org/drawingml/2006/chartDrawing" xmlns:c14="http://schemas.microsoft.com/office/drawing/2007/8/2/chart" xmlns:dgm="http://schemas.openxmlformats.org/drawingml/2006/diagram" xmlns:pic="http://schemas.openxmlformats.org/drawingml/2006/picture" xmlns:xdr="http://schemas.openxmlformats.org/drawingml/2006/spreadsheetDrawing" xmlns:dsp="http://schemas.microsoft.com/office/drawing/2008/diagram" xmlns:xvml="urn:schemas-microsoft-com:office:excel" xmlns:o="urn:schemas-microsoft-com:office:office" xmlns:v="urn:schemas-microsoft-com:vml" xmlns:w10="urn:schemas-microsoft-com:office:word" xmlns:pvml="urn:schemas-microsoft-com:office:powerpoint" xmlns:cppr="http://schemas.microsoft.com/office/2006/coverPageProps" xmlns:odx="http://opendope.org/xpaths" xmlns:odc="http://opendope.org/conditions" xmlns:odq="http://opendope.org/questions" xmlns:oda="http://opendope.org/answers" xmlns:odi="http://opendope.org/components" xmlns:odgm="http://opendope.org/SmartArt/DataHierarchy" xmlns:b="http://schemas.openxmlformats.org/officeDocument/2006/bibliography" xmlns:w16se="http://schemas.microsoft.com/office/word/2015/wordml/symex" xmlns:w16cid="http://schemas.microsoft.com/office/word/2016/wordml/cid" xmlns:wetp="http://schemas.microsoft.com/office/webextensions/taskpanes/2010/11" xmlns:we="http://schemas.microsoft.com/office/webextensions/webextension/2010/11" xmlns:comp="http://schemas.openxmlformats.org/drawingml/2006/compatibility" xmlns:lc="http://schemas.openxmlformats.org/drawingml/2006/lockedCanvas">
   <w:body>
-    <w:p w14:paraId="cc94806" w14:textId="cc94806">
+    <w:p>
       <w:pPr>
         <w:pStyle w:val="Heading1"/>
-        <w15:collapsed w:val="false"/>
       </w:pPr>
       <w:r>
         <w:t/>
@@ -14,7 +13,7 @@
         <w:t xml:space="preserve"/>
       </w:r>
       <w:r>
-        <w:t xml:space="preserve">Produce a table from regression results</w:t>
+        <w:t xml:space="preserve">线性回归结果</w:t>
       </w:r>
     </w:p>
     <w:tbl>
@@ -54,7 +53,7 @@
               <w:jc w:val="right"/>
             </w:pPr>
             <w:r>
-              <w:t xml:space="preserve">fuel</w:t>
+              <w:t xml:space="preserve">油耗</w:t>
             </w:r>
           </w:p>
         </w:tc>
@@ -166,7 +165,7 @@
               <w:jc w:val="right"/>
             </w:pPr>
             <w:r>
-              <w:t xml:space="preserve">weight</w:t>
+              <w:t xml:space="preserve">重量</w:t>
             </w:r>
           </w:p>
         </w:tc>
@@ -184,24 +183,24 @@
               <w:jc w:val="right"/>
             </w:pPr>
             <w:r>
-              <w:t xml:space="preserve">.001407</w:t>
-            </w:r>
-          </w:p>
-        </w:tc>
-        <w:tc>
-          <w:tcPr>
-            <w:tcW w:w="1337" w:type="dxa"/>
-            <w:tcBorders>
-              <w:top w:val="single" w:color="000000"/>
-            </w:tcBorders>
-          </w:tcPr>
-          <w:p>
-            <w:pPr>
-              <w:spacing w:after="0"/>
-              <w:jc w:val="right"/>
-            </w:pPr>
-            <w:r>
-              <w:t xml:space="preserve">.0001008</w:t>
+              <w:t xml:space="preserve">.003102</w:t>
+            </w:r>
+          </w:p>
+        </w:tc>
+        <w:tc>
+          <w:tcPr>
+            <w:tcW w:w="1337" w:type="dxa"/>
+            <w:tcBorders>
+              <w:top w:val="single" w:color="000000"/>
+            </w:tcBorders>
+          </w:tcPr>
+          <w:p>
+            <w:pPr>
+              <w:spacing w:after="0"/>
+              <w:jc w:val="right"/>
+            </w:pPr>
+            <w:r>
+              <w:t xml:space="preserve">.0002223</w:t>
             </w:r>
           </w:p>
         </w:tc>
@@ -252,21 +251,21 @@
               <w:jc w:val="right"/>
             </w:pPr>
             <w:r>
-              <w:t xml:space="preserve">.001206</w:t>
-            </w:r>
-          </w:p>
-        </w:tc>
-        <w:tc>
-          <w:tcPr>
-            <w:tcW w:w="1337" w:type="dxa"/>
-          </w:tcPr>
-          <w:p>
-            <w:pPr>
-              <w:spacing w:after="0"/>
-              <w:jc w:val="right"/>
-            </w:pPr>
-            <w:r>
-              <w:t xml:space="preserve">.0016081</w:t>
+              <w:t xml:space="preserve">.0026589</w:t>
+            </w:r>
+          </w:p>
+        </w:tc>
+        <w:tc>
+          <w:tcPr>
+            <w:tcW w:w="1337" w:type="dxa"/>
+          </w:tcPr>
+          <w:p>
+            <w:pPr>
+              <w:spacing w:after="0"/>
+              <w:jc w:val="right"/>
+            </w:pPr>
+            <w:r>
+              <w:t xml:space="preserve">.0035452</w:t>
             </w:r>
           </w:p>
         </w:tc>
@@ -409,7 +408,7 @@
 </file>
 
 <file path=word/styles.xml><?xml version="1.0" encoding="utf-8"?>
-<w:styles xmlns:w="http://schemas.openxmlformats.org/wordprocessingml/2006/main" xmlns:m="http://schemas.openxmlformats.org/officeDocument/2006/math" xmlns:r="http://schemas.openxmlformats.org/officeDocument/2006/relationships" xmlns:w14="http://schemas.microsoft.com/office/word/2010/wordml" xmlns:wp="http://schemas.openxmlformats.org/drawingml/2006/wordprocessingDrawing" xmlns:a="http://schemas.openxmlformats.org/drawingml/2006/main" xmlns:w15="http://schemas.microsoft.com/office/word/2012/wordml" xmlns:mc="http://schemas.openxmlformats.org/markup-compatibility/2006" xmlns:ns9="http://schemas.openxmlformats.org/schemaLibrary/2006/main" xmlns:wne="http://schemas.microsoft.com/office/word/2006/wordml" xmlns:c="http://schemas.openxmlformats.org/drawingml/2006/chart" xmlns:ns12="http://schemas.openxmlformats.org/drawingml/2006/chartDrawing" xmlns:dgm="http://schemas.openxmlformats.org/drawingml/2006/diagram" xmlns:pic="http://schemas.openxmlformats.org/drawingml/2006/picture" xmlns:xdr="http://schemas.openxmlformats.org/drawingml/2006/spreadsheetDrawing" xmlns:dsp="http://schemas.microsoft.com/office/drawing/2008/diagram" xmlns:ns17="urn:schemas-microsoft-com:office:excel" xmlns:o="urn:schemas-microsoft-com:office:office" xmlns:v="urn:schemas-microsoft-com:vml" xmlns:w10="urn:schemas-microsoft-com:office:word" xmlns:ns21="urn:schemas-microsoft-com:office:powerpoint" xmlns:ns23="http://schemas.microsoft.com/office/2006/coverPageProps" xmlns:odx="http://opendope.org/xpaths" xmlns:odc="http://opendope.org/conditions" xmlns:odq="http://opendope.org/questions" xmlns:oda="http://opendope.org/answers" xmlns:odi="http://opendope.org/components" xmlns:odgm="http://opendope.org/SmartArt/DataHierarchy" xmlns:ns30="http://schemas.openxmlformats.org/officeDocument/2006/bibliography" xmlns:ns31="http://schemas.openxmlformats.org/drawingml/2006/compatibility" xmlns:ns32="http://schemas.openxmlformats.org/drawingml/2006/lockedCanvas">
+<w:styles xmlns:w="http://schemas.openxmlformats.org/wordprocessingml/2006/main" xmlns:m="http://schemas.openxmlformats.org/officeDocument/2006/math" xmlns:r="http://schemas.openxmlformats.org/officeDocument/2006/relationships" xmlns:w14="http://schemas.microsoft.com/office/word/2010/wordml" xmlns:wp="http://schemas.openxmlformats.org/drawingml/2006/wordprocessingDrawing" xmlns:a="http://schemas.openxmlformats.org/drawingml/2006/main" xmlns:wp14="http://schemas.microsoft.com/office/word/2010/wordprocessingDrawing" xmlns:w15="http://schemas.microsoft.com/office/word/2012/wordml" xmlns:mc="http://schemas.openxmlformats.org/markup-compatibility/2006" xmlns:sl="http://schemas.openxmlformats.org/schemaLibrary/2006/main" xmlns:wne="http://schemas.microsoft.com/office/word/2006/wordml" xmlns:c="http://schemas.openxmlformats.org/drawingml/2006/chart" xmlns:cdr="http://schemas.openxmlformats.org/drawingml/2006/chartDrawing" xmlns:c14="http://schemas.microsoft.com/office/drawing/2007/8/2/chart" xmlns:dgm="http://schemas.openxmlformats.org/drawingml/2006/diagram" xmlns:pic="http://schemas.openxmlformats.org/drawingml/2006/picture" xmlns:xdr="http://schemas.openxmlformats.org/drawingml/2006/spreadsheetDrawing" xmlns:dsp="http://schemas.microsoft.com/office/drawing/2008/diagram" xmlns:xvml="urn:schemas-microsoft-com:office:excel" xmlns:o="urn:schemas-microsoft-com:office:office" xmlns:v="urn:schemas-microsoft-com:vml" xmlns:w10="urn:schemas-microsoft-com:office:word" xmlns:pvml="urn:schemas-microsoft-com:office:powerpoint" xmlns:cppr="http://schemas.microsoft.com/office/2006/coverPageProps" xmlns:odx="http://opendope.org/xpaths" xmlns:odc="http://opendope.org/conditions" xmlns:odq="http://opendope.org/questions" xmlns:oda="http://opendope.org/answers" xmlns:odi="http://opendope.org/components" xmlns:odgm="http://opendope.org/SmartArt/DataHierarchy" xmlns:b="http://schemas.openxmlformats.org/officeDocument/2006/bibliography" xmlns:w16se="http://schemas.microsoft.com/office/word/2015/wordml/symex" xmlns:w16cid="http://schemas.microsoft.com/office/word/2016/wordml/cid" xmlns:wetp="http://schemas.microsoft.com/office/webextensions/taskpanes/2010/11" xmlns:we="http://schemas.microsoft.com/office/webextensions/webextension/2010/11" xmlns:comp="http://schemas.openxmlformats.org/drawingml/2006/compatibility" xmlns:lc="http://schemas.openxmlformats.org/drawingml/2006/lockedCanvas">
   <w:docDefaults>
     <w:rPrDefault>
       <w:rPr>
@@ -439,7 +438,6 @@
   </w:latentStyles>
   <w:style w:type="paragraph" w:styleId="Normal" w:default="true">
     <w:name w:val="Normal"/>
-    <w:basedOn w:val="DocDefaults"/>
     <w:qFormat/>
     <w:rsid w:val="004A3277"/>
   </w:style>
@@ -792,17 +790,5 @@
       <w:szCs w:val="18"/>
     </w:rPr>
   </w:style>
-  <w:style w:type="paragraph" w:styleId="DocDefaults">
-    <w:name w:val="DocDefaults"/>
-    <w:pPr>
-      <w:spacing w:after="200" w:line="276" w:lineRule="auto"/>
-    </w:pPr>
-    <w:rPr>
-      <w:rFonts w:asciiTheme="minorHAnsi" w:hAnsiTheme="minorHAnsi" w:eastAsiaTheme="minorHAnsi" w:cstheme="minorBidi"/>
-      <w:sz w:val="22"/>
-      <w:szCs w:val="22"/>
-      <w:lang w:val="en-US" w:eastAsia="en-US" w:bidi="ar-SA"/>
-    </w:rPr>
-  </w:style>
 </w:styles>
 </file>
</xml_diff>